<commit_message>
Cases expanded with 4. and brain with IL added
</commit_message>
<xml_diff>
--- a/Cases.docx
+++ b/Cases.docx
@@ -3,6 +3,37 @@
 <w:document xmlns:wpc="http://schemas.microsoft.com/office/word/2010/wordprocessingCanvas" xmlns:cx="http://schemas.microsoft.com/office/drawing/2014/chartex" xmlns:mc="http://schemas.openxmlformats.org/markup-compatibility/2006" xmlns:o="urn:schemas-microsoft-com:office:office" xmlns:r="http://schemas.openxmlformats.org/officeDocument/2006/relationships" xmlns:m="http://schemas.openxmlformats.org/officeDocument/2006/math" xmlns:v="urn:schemas-microsoft-com:vml" xmlns:wp14="http://schemas.microsoft.com/office/word/2010/wordprocessingDrawing" xmlns:wp="http://schemas.openxmlformats.org/drawingml/2006/wordprocessingDrawing" xmlns:w10="urn:schemas-microsoft-com:office:word" xmlns:w="http://schemas.openxmlformats.org/wordprocessingml/2006/main" xmlns:w14="http://schemas.microsoft.com/office/word/2010/wordml" xmlns:w15="http://schemas.microsoft.com/office/word/2012/wordml" xmlns:w16se="http://schemas.microsoft.com/office/word/2015/wordml/symex" xmlns:wpg="http://schemas.microsoft.com/office/word/2010/wordprocessingGroup" xmlns:wpi="http://schemas.microsoft.com/office/word/2010/wordprocessingInk" xmlns:wne="http://schemas.microsoft.com/office/word/2006/wordml" xmlns:wps="http://schemas.microsoft.com/office/word/2010/wordprocessingShape" mc:Ignorable="w14 w15 w16se wp14">
   <w:body>
     <w:p>
+      <w:r>
+        <w:rPr>
+          <w:rStyle w:val="Textoennegrita"/>
+          <w:rFonts w:ascii="Segoe UI" w:hAnsi="Segoe UI" w:cs="Segoe UI"/>
+          <w:color w:val="24292E"/>
+          <w:shd w:val="clear" w:color="auto" w:fill="FFFFFF"/>
+        </w:rPr>
+        <w:t xml:space="preserve">1. </w:t>
+      </w:r>
+      <w:bookmarkStart w:id="0" w:name="_GoBack"/>
+      <w:bookmarkEnd w:id="0"/>
+      <w:r>
+        <w:rPr>
+          <w:rStyle w:val="Textoennegrita"/>
+          <w:rFonts w:ascii="Segoe UI" w:hAnsi="Segoe UI" w:cs="Segoe UI"/>
+          <w:color w:val="24292E"/>
+          <w:shd w:val="clear" w:color="auto" w:fill="FFFFFF"/>
+        </w:rPr>
+        <w:t>Introduction</w:t>
+      </w:r>
+      <w:r>
+        <w:rPr>
+          <w:rFonts w:ascii="Segoe UI" w:hAnsi="Segoe UI" w:cs="Segoe UI"/>
+          <w:color w:val="24292E"/>
+          <w:shd w:val="clear" w:color="auto" w:fill="FFFFFF"/>
+        </w:rPr>
+        <w:t> A short paragraph explaining what is the aim of this notebook, and a specification of the team involved (at least: picture, name, surname, email)</w:t>
+      </w:r>
+    </w:p>
+    <w:p/>
+    <w:p>
       <w:pPr>
         <w:rPr>
           <w:b/>
@@ -560,6 +591,7 @@
           <w:color w:val="24292E"/>
           <w:shd w:val="clear" w:color="auto" w:fill="FFFFFF"/>
         </w:rPr>
+        <w:lastRenderedPageBreak/>
         <w:t>To do a faster brain, there is a reward if the agent is near the target</w:t>
       </w:r>
     </w:p>
@@ -594,7 +626,6 @@
           <w:color w:val="24292E"/>
           <w:shd w:val="clear" w:color="auto" w:fill="FFFFFF"/>
         </w:rPr>
-        <w:lastRenderedPageBreak/>
         <w:t xml:space="preserve">If casually, the agent </w:t>
       </w:r>
       <w:proofErr w:type="gramStart"/>
@@ -852,7 +883,7 @@
             <v:path o:extrusionok="f" gradientshapeok="t" o:connecttype="rect"/>
             <o:lock v:ext="edit" aspectratio="t"/>
           </v:shapetype>
-          <v:shape id="_x0000_i1040" type="#_x0000_t75" style="width:467.45pt;height:254.2pt">
+          <v:shape id="_x0000_i1025" type="#_x0000_t75" style="width:467.45pt;height:254.2pt">
             <v:imagedata r:id="rId5" o:title="TensorBoard"/>
           </v:shape>
         </w:pict>
@@ -889,6 +920,7 @@
           <w:color w:val="24292E"/>
           <w:shd w:val="clear" w:color="auto" w:fill="FFFFFF"/>
         </w:rPr>
+        <w:lastRenderedPageBreak/>
         <w:t xml:space="preserve">b) produce smooth results </w:t>
       </w:r>
     </w:p>
@@ -923,7 +955,6 @@
           <w:color w:val="24292E"/>
           <w:shd w:val="clear" w:color="auto" w:fill="FFFFFF"/>
         </w:rPr>
-        <w:lastRenderedPageBreak/>
         <w:t>In your analysis you should include a combination of parameters that does not work, and some that do work. You should also show some understanding of the role of the parameters, and try to explain why something works or doesn't.</w:t>
       </w:r>
     </w:p>
@@ -983,7 +1014,7 @@
           <w:shd w:val="clear" w:color="auto" w:fill="FFFFFF"/>
         </w:rPr>
         <w:pict>
-          <v:shape id="_x0000_i1042" type="#_x0000_t75" style="width:467.45pt;height:174.55pt">
+          <v:shape id="_x0000_i1026" type="#_x0000_t75" style="width:467.45pt;height:174.55pt">
             <v:imagedata r:id="rId6" o:title="Cumulative reward"/>
           </v:shape>
         </w:pict>
@@ -1063,7 +1094,7 @@
           <w:shd w:val="clear" w:color="auto" w:fill="FFFFFF"/>
         </w:rPr>
         <w:pict>
-          <v:shape id="_x0000_i1044" type="#_x0000_t75" style="width:468pt;height:174.55pt">
+          <v:shape id="_x0000_i1027" type="#_x0000_t75" style="width:468pt;height:174.55pt">
             <v:imagedata r:id="rId7" o:title="Episode Lenght"/>
           </v:shape>
         </w:pict>
@@ -1102,7 +1133,6 @@
           <w:shd w:val="clear" w:color="auto" w:fill="FFFFFF"/>
         </w:rPr>
       </w:pPr>
-      <w:bookmarkStart w:id="0" w:name="_GoBack"/>
       <w:r>
         <w:rPr>
           <w:rFonts w:ascii="Segoe UI" w:hAnsi="Segoe UI" w:cs="Segoe UI"/>
@@ -1111,12 +1141,11 @@
         </w:rPr>
         <w:lastRenderedPageBreak/>
         <w:pict>
-          <v:shape id="_x0000_i1045" type="#_x0000_t75" style="width:468pt;height:174.55pt">
+          <v:shape id="_x0000_i1028" type="#_x0000_t75" style="width:468pt;height:174.55pt">
             <v:imagedata r:id="rId8" o:title="Loss Value1"/>
           </v:shape>
         </w:pict>
       </w:r>
-      <w:bookmarkEnd w:id="0"/>
     </w:p>
     <w:p>
       <w:pPr>
@@ -1133,7 +1162,7 @@
           <w:shd w:val="clear" w:color="auto" w:fill="FFFFFF"/>
         </w:rPr>
         <w:pict>
-          <v:shape id="_x0000_i1036" type="#_x0000_t75" style="width:468pt;height:175.1pt">
+          <v:shape id="_x0000_i1029" type="#_x0000_t75" style="width:468pt;height:175.1pt">
             <v:imagedata r:id="rId9" o:title="Loss Value"/>
           </v:shape>
         </w:pict>
@@ -1141,15 +1170,7 @@
     </w:p>
     <w:p/>
     <w:p>
-      <w:pPr>
-        <w:rPr>
-          <w:lang w:val="es-ES"/>
-        </w:rPr>
-      </w:pPr>
-      <w:r>
-        <w:rPr>
-          <w:lang w:val="es-ES"/>
-        </w:rPr>
+      <w:r>
         <w:t xml:space="preserve">Cases: </w:t>
       </w:r>
     </w:p>
@@ -1174,25 +1195,29 @@
       </w:r>
     </w:p>
     <w:p>
-      <w:pPr>
-        <w:rPr>
-          <w:lang w:val="es-ES"/>
-        </w:rPr>
-      </w:pPr>
-      <w:r>
-        <w:rPr>
-          <w:lang w:val="es-ES"/>
-        </w:rPr>
-        <w:t>Caso 1: Sin nada, como viene</w:t>
-      </w:r>
-    </w:p>
-    <w:p>
-      <w:pPr>
-        <w:rPr>
-          <w:lang w:val="es-ES"/>
-        </w:rPr>
-      </w:pPr>
-    </w:p>
+      <w:proofErr w:type="spellStart"/>
+      <w:r>
+        <w:t>Caso</w:t>
+      </w:r>
+      <w:proofErr w:type="spellEnd"/>
+      <w:r>
+        <w:t xml:space="preserve"> 1: Sin nada, </w:t>
+      </w:r>
+      <w:proofErr w:type="spellStart"/>
+      <w:r>
+        <w:t>como</w:t>
+      </w:r>
+      <w:proofErr w:type="spellEnd"/>
+      <w:r>
+        <w:t xml:space="preserve"> </w:t>
+      </w:r>
+      <w:proofErr w:type="spellStart"/>
+      <w:r>
+        <w:t>viene</w:t>
+      </w:r>
+      <w:proofErr w:type="spellEnd"/>
+    </w:p>
+    <w:p/>
     <w:p>
       <w:proofErr w:type="spellStart"/>
       <w:r>
@@ -1244,7 +1269,7 @@
         </w:rPr>
         <w:lastRenderedPageBreak/>
         <w:pict>
-          <v:shape id="_x0000_i1025" type="#_x0000_t75" style="width:468pt;height:193.65pt">
+          <v:shape id="_x0000_i1030" type="#_x0000_t75" style="width:468pt;height:193.65pt">
             <v:imagedata r:id="rId10" o:title="Caso 2"/>
           </v:shape>
         </w:pict>
@@ -1330,7 +1355,7 @@
           <w:lang w:val="es-ES"/>
         </w:rPr>
         <w:pict>
-          <v:shape id="_x0000_i1026" type="#_x0000_t75" style="width:468pt;height:192pt">
+          <v:shape id="_x0000_i1031" type="#_x0000_t75" style="width:468pt;height:192pt">
             <v:imagedata r:id="rId11" o:title="Caso 3"/>
           </v:shape>
         </w:pict>
@@ -1443,7 +1468,7 @@
         </w:rPr>
         <w:lastRenderedPageBreak/>
         <w:pict>
-          <v:shape id="_x0000_i1027" type="#_x0000_t75" style="width:468pt;height:190.9pt">
+          <v:shape id="_x0000_i1032" type="#_x0000_t75" style="width:468pt;height:190.9pt">
             <v:imagedata r:id="rId12" o:title="Caso 4"/>
           </v:shape>
         </w:pict>
@@ -1629,7 +1654,7 @@
           <w:lang w:val="es-ES"/>
         </w:rPr>
         <w:pict>
-          <v:shape id="_x0000_i1028" type="#_x0000_t75" style="width:468pt;height:165.25pt">
+          <v:shape id="_x0000_i1033" type="#_x0000_t75" style="width:468pt;height:165.25pt">
             <v:imagedata r:id="rId13" o:title="Caso 5"/>
           </v:shape>
         </w:pict>
@@ -1778,7 +1803,7 @@
         </w:rPr>
         <w:lastRenderedPageBreak/>
         <w:pict>
-          <v:shape id="_x0000_i1029" type="#_x0000_t75" style="width:467.45pt;height:191.45pt">
+          <v:shape id="_x0000_i1034" type="#_x0000_t75" style="width:467.45pt;height:191.45pt">
             <v:imagedata r:id="rId14" o:title="Caso 6"/>
           </v:shape>
         </w:pict>
@@ -1993,7 +2018,7 @@
           <w:lang w:val="es-ES"/>
         </w:rPr>
         <w:pict>
-          <v:shape id="_x0000_i1030" type="#_x0000_t75" style="width:467.45pt;height:185.45pt">
+          <v:shape id="_x0000_i1035" type="#_x0000_t75" style="width:467.45pt;height:185.45pt">
             <v:imagedata r:id="rId15" o:title="Caso 7"/>
           </v:shape>
         </w:pict>
@@ -2035,6 +2060,759 @@
       <w:pPr>
         <w:rPr>
           <w:rFonts w:cstheme="minorHAnsi"/>
+        </w:rPr>
+      </w:pPr>
+    </w:p>
+    <w:p>
+      <w:pPr>
+        <w:rPr>
+          <w:rFonts w:cstheme="minorHAnsi"/>
+        </w:rPr>
+      </w:pPr>
+    </w:p>
+    <w:p>
+      <w:pPr>
+        <w:rPr>
+          <w:rFonts w:cstheme="minorHAnsi"/>
+        </w:rPr>
+      </w:pPr>
+    </w:p>
+    <w:p>
+      <w:pPr>
+        <w:rPr>
+          <w:rFonts w:cstheme="minorHAnsi"/>
+        </w:rPr>
+      </w:pPr>
+    </w:p>
+    <w:p>
+      <w:pPr>
+        <w:rPr>
+          <w:rFonts w:cstheme="minorHAnsi"/>
+        </w:rPr>
+      </w:pPr>
+    </w:p>
+    <w:p>
+      <w:pPr>
+        <w:rPr>
+          <w:rFonts w:cstheme="minorHAnsi"/>
+        </w:rPr>
+      </w:pPr>
+    </w:p>
+    <w:p>
+      <w:pPr>
+        <w:rPr>
+          <w:rStyle w:val="Textoennegrita"/>
+          <w:rFonts w:ascii="Segoe UI" w:hAnsi="Segoe UI" w:cs="Segoe UI"/>
+          <w:color w:val="24292E"/>
+          <w:shd w:val="clear" w:color="auto" w:fill="FFFFFF"/>
+        </w:rPr>
+      </w:pPr>
+      <w:r>
+        <w:rPr>
+          <w:rFonts w:cstheme="minorHAnsi"/>
+        </w:rPr>
+        <w:lastRenderedPageBreak/>
+        <w:t xml:space="preserve">4. </w:t>
+      </w:r>
+      <w:r>
+        <w:rPr>
+          <w:rStyle w:val="Textoennegrita"/>
+          <w:rFonts w:ascii="Segoe UI" w:hAnsi="Segoe UI" w:cs="Segoe UI"/>
+          <w:color w:val="24292E"/>
+          <w:shd w:val="clear" w:color="auto" w:fill="FFFFFF"/>
+        </w:rPr>
+        <w:t>New case proposal</w:t>
+      </w:r>
+    </w:p>
+    <w:p>
+      <w:pPr>
+        <w:rPr>
+          <w:rFonts w:cstheme="minorHAnsi"/>
+        </w:rPr>
+      </w:pPr>
+      <w:r>
+        <w:rPr>
+          <w:rFonts w:cstheme="minorHAnsi"/>
+        </w:rPr>
+        <w:t>- How to train:</w:t>
+      </w:r>
+    </w:p>
+    <w:p>
+      <w:pPr>
+        <w:rPr>
+          <w:rFonts w:cstheme="minorHAnsi"/>
+        </w:rPr>
+      </w:pPr>
+      <w:r>
+        <w:rPr>
+          <w:rFonts w:cstheme="minorHAnsi"/>
+        </w:rPr>
+        <w:tab/>
+        <w:t xml:space="preserve">1. First, duplicate a brain, rename it if needed, and put the model to none </w:t>
+      </w:r>
+    </w:p>
+    <w:p>
+      <w:pPr>
+        <w:rPr>
+          <w:rFonts w:cstheme="minorHAnsi"/>
+        </w:rPr>
+      </w:pPr>
+      <w:r>
+        <w:rPr>
+          <w:rFonts w:cstheme="minorHAnsi"/>
+        </w:rPr>
+        <w:tab/>
+        <w:t xml:space="preserve">2. Put the brain </w:t>
+      </w:r>
+      <w:r>
+        <w:rPr>
+          <w:rFonts w:cstheme="minorHAnsi"/>
+        </w:rPr>
+        <w:t>in the academy and check the control box</w:t>
+      </w:r>
+    </w:p>
+    <w:p>
+      <w:pPr>
+        <w:rPr>
+          <w:rFonts w:cstheme="minorHAnsi"/>
+        </w:rPr>
+      </w:pPr>
+      <w:r>
+        <w:rPr>
+          <w:rFonts w:cstheme="minorHAnsi"/>
+        </w:rPr>
+        <w:tab/>
+        <w:t xml:space="preserve">3. Put the same brain into the </w:t>
+      </w:r>
+      <w:proofErr w:type="spellStart"/>
+      <w:r>
+        <w:rPr>
+          <w:rFonts w:cstheme="minorHAnsi"/>
+        </w:rPr>
+        <w:t>GameObject</w:t>
+      </w:r>
+      <w:proofErr w:type="spellEnd"/>
+      <w:r>
+        <w:rPr>
+          <w:rFonts w:cstheme="minorHAnsi"/>
+        </w:rPr>
+        <w:t xml:space="preserve"> Agent, inside </w:t>
+      </w:r>
+      <w:proofErr w:type="spellStart"/>
+      <w:r>
+        <w:rPr>
+          <w:rFonts w:cstheme="minorHAnsi"/>
+        </w:rPr>
+        <w:t>PushAgentBasic</w:t>
+      </w:r>
+      <w:proofErr w:type="spellEnd"/>
+      <w:r>
+        <w:rPr>
+          <w:rFonts w:cstheme="minorHAnsi"/>
+        </w:rPr>
+        <w:t>, the part with Brain.</w:t>
+      </w:r>
+    </w:p>
+    <w:p>
+      <w:pPr>
+        <w:rPr>
+          <w:rFonts w:cstheme="minorHAnsi"/>
+        </w:rPr>
+      </w:pPr>
+      <w:r>
+        <w:rPr>
+          <w:rFonts w:cstheme="minorHAnsi"/>
+        </w:rPr>
+        <w:tab/>
+        <w:t xml:space="preserve">4. </w:t>
+      </w:r>
+      <w:r>
+        <w:rPr>
+          <w:rFonts w:cstheme="minorHAnsi"/>
+        </w:rPr>
+        <w:t>In the Anaconda Prompt, put activate ml-agents and press Enter</w:t>
+      </w:r>
+    </w:p>
+    <w:p>
+      <w:pPr>
+        <w:rPr>
+          <w:rFonts w:cstheme="minorHAnsi"/>
+        </w:rPr>
+      </w:pPr>
+      <w:r>
+        <w:rPr>
+          <w:rFonts w:cstheme="minorHAnsi"/>
+        </w:rPr>
+        <w:tab/>
+        <w:t xml:space="preserve">5. In the Anaconda Prompt put the direction of the folder ml-agents </w:t>
+      </w:r>
+    </w:p>
+    <w:p>
+      <w:pPr>
+        <w:ind w:left="720"/>
+        <w:rPr>
+          <w:rFonts w:cstheme="minorHAnsi"/>
+        </w:rPr>
+      </w:pPr>
+      <w:r>
+        <w:rPr>
+          <w:rFonts w:cstheme="minorHAnsi"/>
+        </w:rPr>
+        <w:t xml:space="preserve">6. Once you are inside that folder, put </w:t>
+      </w:r>
+      <w:proofErr w:type="spellStart"/>
+      <w:r>
+        <w:rPr>
+          <w:rFonts w:cstheme="minorHAnsi"/>
+        </w:rPr>
+        <w:t>mlagents</w:t>
+      </w:r>
+      <w:proofErr w:type="spellEnd"/>
+      <w:r>
+        <w:rPr>
+          <w:rFonts w:cstheme="minorHAnsi"/>
+        </w:rPr>
+        <w:t xml:space="preserve">-learn </w:t>
+      </w:r>
+      <w:proofErr w:type="spellStart"/>
+      <w:r>
+        <w:rPr>
+          <w:rFonts w:cstheme="minorHAnsi"/>
+        </w:rPr>
+        <w:t>config</w:t>
+      </w:r>
+      <w:proofErr w:type="spellEnd"/>
+      <w:r>
+        <w:rPr>
+          <w:rFonts w:cstheme="minorHAnsi"/>
+        </w:rPr>
+        <w:t>/</w:t>
+      </w:r>
+      <w:proofErr w:type="spellStart"/>
+      <w:r>
+        <w:rPr>
+          <w:rFonts w:cstheme="minorHAnsi"/>
+        </w:rPr>
+        <w:t>trainer_config.yaml</w:t>
+      </w:r>
+      <w:proofErr w:type="spellEnd"/>
+      <w:r>
+        <w:rPr>
+          <w:rFonts w:cstheme="minorHAnsi"/>
+        </w:rPr>
+        <w:t xml:space="preserve"> --run-id</w:t>
+      </w:r>
+      <w:proofErr w:type="gramStart"/>
+      <w:r>
+        <w:rPr>
+          <w:rFonts w:cstheme="minorHAnsi"/>
+        </w:rPr>
+        <w:t>=</w:t>
+      </w:r>
+      <w:r>
+        <w:rPr>
+          <w:rFonts w:cstheme="minorHAnsi"/>
+        </w:rPr>
+        <w:t>”</w:t>
+      </w:r>
+      <w:proofErr w:type="spellStart"/>
+      <w:r>
+        <w:rPr>
+          <w:rFonts w:cstheme="minorHAnsi"/>
+        </w:rPr>
+        <w:t>NameOfTheLearning</w:t>
+      </w:r>
+      <w:proofErr w:type="spellEnd"/>
+      <w:proofErr w:type="gramEnd"/>
+      <w:r>
+        <w:rPr>
+          <w:rFonts w:cstheme="minorHAnsi"/>
+        </w:rPr>
+        <w:t>”</w:t>
+      </w:r>
+      <w:r>
+        <w:rPr>
+          <w:rFonts w:cstheme="minorHAnsi"/>
+        </w:rPr>
+        <w:t xml:space="preserve"> </w:t>
+      </w:r>
+      <w:r>
+        <w:rPr>
+          <w:rFonts w:cstheme="minorHAnsi"/>
+        </w:rPr>
+        <w:t>--</w:t>
+      </w:r>
+      <w:r>
+        <w:rPr>
+          <w:rFonts w:cstheme="minorHAnsi"/>
+        </w:rPr>
+        <w:t>train</w:t>
+      </w:r>
+    </w:p>
+    <w:p>
+      <w:pPr>
+        <w:ind w:left="720"/>
+        <w:rPr>
+          <w:rFonts w:cstheme="minorHAnsi"/>
+        </w:rPr>
+      </w:pPr>
+      <w:r>
+        <w:rPr>
+          <w:rFonts w:cstheme="minorHAnsi"/>
+        </w:rPr>
+        <w:t xml:space="preserve">7. Press enter, wait a few seconds, and then, press the play button. With this, the </w:t>
+      </w:r>
+      <w:r>
+        <w:rPr>
+          <w:rFonts w:cstheme="minorHAnsi"/>
+        </w:rPr>
+        <w:t>agent will train and learn</w:t>
+      </w:r>
+    </w:p>
+    <w:p>
+      <w:pPr>
+        <w:rPr>
+          <w:rFonts w:cstheme="minorHAnsi"/>
+          <w:b/>
+        </w:rPr>
+      </w:pPr>
+      <w:r>
+        <w:rPr>
+          <w:rFonts w:cstheme="minorHAnsi"/>
+        </w:rPr>
+        <w:tab/>
+      </w:r>
+      <w:r>
+        <w:rPr>
+          <w:rFonts w:cstheme="minorHAnsi"/>
+          <w:b/>
+        </w:rPr>
+        <w:t>If you like to train from a launcher and not from the editor</w:t>
+      </w:r>
+    </w:p>
+    <w:p>
+      <w:pPr>
+        <w:rPr>
+          <w:rFonts w:cstheme="minorHAnsi"/>
+        </w:rPr>
+      </w:pPr>
+      <w:r>
+        <w:rPr>
+          <w:rFonts w:cstheme="minorHAnsi"/>
+          <w:b/>
+        </w:rPr>
+        <w:tab/>
+      </w:r>
+      <w:r>
+        <w:rPr>
+          <w:rFonts w:cstheme="minorHAnsi"/>
+        </w:rPr>
+        <w:t>3.5 Create a .exe of the project</w:t>
+      </w:r>
+    </w:p>
+    <w:p>
+      <w:pPr>
+        <w:rPr>
+          <w:rFonts w:cstheme="minorHAnsi"/>
+        </w:rPr>
+      </w:pPr>
+      <w:r>
+        <w:rPr>
+          <w:rFonts w:cstheme="minorHAnsi"/>
+          <w:b/>
+        </w:rPr>
+        <w:tab/>
+      </w:r>
+      <w:r>
+        <w:rPr>
+          <w:rFonts w:cstheme="minorHAnsi"/>
+        </w:rPr>
+        <w:t xml:space="preserve">6. </w:t>
+      </w:r>
+      <w:r>
+        <w:rPr>
+          <w:rFonts w:cstheme="minorHAnsi"/>
+        </w:rPr>
+        <w:t>Once you are inside that folder, put</w:t>
+      </w:r>
+      <w:r>
+        <w:rPr>
+          <w:rFonts w:cstheme="minorHAnsi"/>
+        </w:rPr>
+        <w:t xml:space="preserve"> </w:t>
+      </w:r>
+      <w:proofErr w:type="spellStart"/>
+      <w:r>
+        <w:rPr>
+          <w:rFonts w:cstheme="minorHAnsi"/>
+        </w:rPr>
+        <w:t>mlagents</w:t>
+      </w:r>
+      <w:proofErr w:type="spellEnd"/>
+      <w:r>
+        <w:rPr>
+          <w:rFonts w:cstheme="minorHAnsi"/>
+        </w:rPr>
+        <w:t xml:space="preserve">-learn </w:t>
+      </w:r>
+      <w:proofErr w:type="spellStart"/>
+      <w:r>
+        <w:rPr>
+          <w:rFonts w:cstheme="minorHAnsi"/>
+        </w:rPr>
+        <w:t>config</w:t>
+      </w:r>
+      <w:proofErr w:type="spellEnd"/>
+      <w:r>
+        <w:rPr>
+          <w:rFonts w:cstheme="minorHAnsi"/>
+        </w:rPr>
+        <w:t>/</w:t>
+      </w:r>
+      <w:proofErr w:type="spellStart"/>
+      <w:r>
+        <w:rPr>
+          <w:rFonts w:cstheme="minorHAnsi"/>
+        </w:rPr>
+        <w:t>trainer_config.yaml</w:t>
+      </w:r>
+      <w:proofErr w:type="spellEnd"/>
+      <w:r>
+        <w:rPr>
+          <w:rFonts w:cstheme="minorHAnsi"/>
+        </w:rPr>
+        <w:t xml:space="preserve"> --</w:t>
+      </w:r>
+      <w:proofErr w:type="spellStart"/>
+      <w:r>
+        <w:rPr>
+          <w:rFonts w:cstheme="minorHAnsi"/>
+        </w:rPr>
+        <w:t>env</w:t>
+      </w:r>
+      <w:proofErr w:type="spellEnd"/>
+      <w:r>
+        <w:rPr>
+          <w:rFonts w:cstheme="minorHAnsi"/>
+        </w:rPr>
+        <w:t>=</w:t>
+      </w:r>
+      <w:proofErr w:type="spellStart"/>
+      <w:r>
+        <w:rPr>
+          <w:rFonts w:cstheme="minorHAnsi"/>
+        </w:rPr>
+        <w:t>FolderOfTheExecutable</w:t>
+      </w:r>
+      <w:proofErr w:type="spellEnd"/>
+      <w:r>
+        <w:rPr>
+          <w:rFonts w:cstheme="minorHAnsi"/>
+        </w:rPr>
+        <w:t>/Executable</w:t>
+      </w:r>
+      <w:r>
+        <w:rPr>
+          <w:rFonts w:cstheme="minorHAnsi"/>
+        </w:rPr>
+        <w:t xml:space="preserve"> --run-id</w:t>
+      </w:r>
+      <w:proofErr w:type="gramStart"/>
+      <w:r>
+        <w:rPr>
+          <w:rFonts w:cstheme="minorHAnsi"/>
+        </w:rPr>
+        <w:t>=</w:t>
+      </w:r>
+      <w:r>
+        <w:rPr>
+          <w:rFonts w:cstheme="minorHAnsi"/>
+        </w:rPr>
+        <w:t>”</w:t>
+      </w:r>
+      <w:proofErr w:type="spellStart"/>
+      <w:r>
+        <w:rPr>
+          <w:rFonts w:cstheme="minorHAnsi"/>
+        </w:rPr>
+        <w:t>NameOfTheLearning</w:t>
+      </w:r>
+      <w:proofErr w:type="spellEnd"/>
+      <w:proofErr w:type="gramEnd"/>
+      <w:r>
+        <w:rPr>
+          <w:rFonts w:cstheme="minorHAnsi"/>
+        </w:rPr>
+        <w:t>”</w:t>
+      </w:r>
+      <w:r>
+        <w:rPr>
+          <w:rFonts w:cstheme="minorHAnsi"/>
+        </w:rPr>
+        <w:t xml:space="preserve"> --train</w:t>
+      </w:r>
+      <w:r>
+        <w:rPr>
+          <w:rFonts w:cstheme="minorHAnsi"/>
+        </w:rPr>
+        <w:tab/>
+      </w:r>
+    </w:p>
+    <w:p>
+      <w:pPr>
+        <w:rPr>
+          <w:rFonts w:cstheme="minorHAnsi"/>
+        </w:rPr>
+      </w:pPr>
+    </w:p>
+    <w:p>
+      <w:pPr>
+        <w:rPr>
+          <w:rFonts w:cstheme="minorHAnsi"/>
+        </w:rPr>
+      </w:pPr>
+      <w:r>
+        <w:rPr>
+          <w:rFonts w:cstheme="minorHAnsi"/>
+        </w:rPr>
+        <w:t>- Rewards:</w:t>
+      </w:r>
+    </w:p>
+    <w:p>
+      <w:pPr>
+        <w:rPr>
+          <w:rFonts w:ascii="Segoe UI" w:hAnsi="Segoe UI" w:cs="Segoe UI"/>
+          <w:color w:val="24292E"/>
+          <w:shd w:val="clear" w:color="auto" w:fill="FFFFFF"/>
+        </w:rPr>
+      </w:pPr>
+      <w:r>
+        <w:rPr>
+          <w:rFonts w:cstheme="minorHAnsi"/>
+        </w:rPr>
+        <w:tab/>
+      </w:r>
+      <w:r>
+        <w:rPr>
+          <w:rFonts w:ascii="Segoe UI" w:hAnsi="Segoe UI" w:cs="Segoe UI"/>
+          <w:color w:val="24292E"/>
+          <w:shd w:val="clear" w:color="auto" w:fill="FFFFFF"/>
+        </w:rPr>
+        <w:t>- The target arrives to the goal = +</w:t>
+      </w:r>
+      <w:r>
+        <w:rPr>
+          <w:rFonts w:ascii="Segoe UI" w:hAnsi="Segoe UI" w:cs="Segoe UI"/>
+          <w:color w:val="24292E"/>
+          <w:shd w:val="clear" w:color="auto" w:fill="FFFFFF"/>
+        </w:rPr>
+        <w:t>5.0</w:t>
+      </w:r>
+      <w:r>
+        <w:rPr>
+          <w:rFonts w:ascii="Segoe UI" w:hAnsi="Segoe UI" w:cs="Segoe UI"/>
+          <w:color w:val="24292E"/>
+          <w:shd w:val="clear" w:color="auto" w:fill="FFFFFF"/>
+        </w:rPr>
+        <w:t>f</w:t>
+      </w:r>
+    </w:p>
+    <w:p>
+      <w:pPr>
+        <w:ind w:left="720"/>
+        <w:rPr>
+          <w:rFonts w:ascii="Segoe UI" w:hAnsi="Segoe UI" w:cs="Segoe UI"/>
+          <w:color w:val="24292E"/>
+          <w:shd w:val="clear" w:color="auto" w:fill="FFFFFF"/>
+        </w:rPr>
+      </w:pPr>
+      <w:r>
+        <w:rPr>
+          <w:rFonts w:ascii="Segoe UI" w:hAnsi="Segoe UI" w:cs="Segoe UI"/>
+          <w:color w:val="24292E"/>
+          <w:shd w:val="clear" w:color="auto" w:fill="FFFFFF"/>
+        </w:rPr>
+        <w:t>- Every frame that the target isn’t in the goal = (</w:t>
+      </w:r>
+      <w:r>
+        <w:rPr>
+          <w:rFonts w:ascii="Segoe UI" w:hAnsi="Segoe UI" w:cs="Segoe UI"/>
+          <w:color w:val="24292E"/>
+          <w:shd w:val="clear" w:color="auto" w:fill="FFFFFF"/>
+        </w:rPr>
+        <w:t xml:space="preserve">-1f / </w:t>
+      </w:r>
+      <w:proofErr w:type="spellStart"/>
+      <w:r>
+        <w:rPr>
+          <w:rFonts w:ascii="Segoe UI" w:hAnsi="Segoe UI" w:cs="Segoe UI"/>
+          <w:color w:val="24292E"/>
+          <w:shd w:val="clear" w:color="auto" w:fill="FFFFFF"/>
+        </w:rPr>
+        <w:t>agentParameters.maxStep</w:t>
+      </w:r>
+      <w:proofErr w:type="spellEnd"/>
+      <w:r>
+        <w:rPr>
+          <w:rFonts w:ascii="Segoe UI" w:hAnsi="Segoe UI" w:cs="Segoe UI"/>
+          <w:color w:val="24292E"/>
+          <w:shd w:val="clear" w:color="auto" w:fill="FFFFFF"/>
+        </w:rPr>
+        <w:t>)</w:t>
+      </w:r>
+    </w:p>
+    <w:p>
+      <w:pPr>
+        <w:ind w:left="720"/>
+        <w:rPr>
+          <w:rFonts w:ascii="Segoe UI" w:hAnsi="Segoe UI" w:cs="Segoe UI"/>
+          <w:color w:val="24292E"/>
+          <w:shd w:val="clear" w:color="auto" w:fill="FFFFFF"/>
+        </w:rPr>
+      </w:pPr>
+      <w:r>
+        <w:rPr>
+          <w:rFonts w:ascii="Segoe UI" w:hAnsi="Segoe UI" w:cs="Segoe UI"/>
+          <w:color w:val="24292E"/>
+          <w:shd w:val="clear" w:color="auto" w:fill="FFFFFF"/>
+        </w:rPr>
+        <w:t>- If the agent is at a max distance of 3.0f with the target, every frame = +</w:t>
+      </w:r>
+      <w:r>
+        <w:t xml:space="preserve"> </w:t>
+      </w:r>
+      <w:r>
+        <w:rPr>
+          <w:rFonts w:ascii="Segoe UI" w:hAnsi="Segoe UI" w:cs="Segoe UI"/>
+          <w:color w:val="24292E"/>
+          <w:shd w:val="clear" w:color="auto" w:fill="FFFFFF"/>
+        </w:rPr>
+        <w:t>0.001f</w:t>
+      </w:r>
+    </w:p>
+    <w:p>
+      <w:pPr>
+        <w:ind w:left="720"/>
+        <w:rPr>
+          <w:rFonts w:ascii="Segoe UI" w:hAnsi="Segoe UI" w:cs="Segoe UI"/>
+          <w:color w:val="24292E"/>
+          <w:shd w:val="clear" w:color="auto" w:fill="FFFFFF"/>
+        </w:rPr>
+      </w:pPr>
+      <w:r>
+        <w:rPr>
+          <w:rFonts w:ascii="Segoe UI" w:hAnsi="Segoe UI" w:cs="Segoe UI"/>
+          <w:color w:val="24292E"/>
+          <w:shd w:val="clear" w:color="auto" w:fill="FFFFFF"/>
+        </w:rPr>
+        <w:t xml:space="preserve">- If the target is at a max distance of 1.0f with a wall, every frame = </w:t>
+      </w:r>
+      <w:r>
+        <w:rPr>
+          <w:rFonts w:ascii="Segoe UI" w:hAnsi="Segoe UI" w:cs="Segoe UI"/>
+          <w:color w:val="24292E"/>
+          <w:shd w:val="clear" w:color="auto" w:fill="FFFFFF"/>
+        </w:rPr>
+        <w:t>-0.01f</w:t>
+      </w:r>
+    </w:p>
+    <w:p>
+      <w:pPr>
+        <w:rPr>
+          <w:rFonts w:ascii="Segoe UI" w:hAnsi="Segoe UI" w:cs="Segoe UI"/>
+          <w:color w:val="24292E"/>
+          <w:shd w:val="clear" w:color="auto" w:fill="FFFFFF"/>
+        </w:rPr>
+      </w:pPr>
+      <w:r>
+        <w:rPr>
+          <w:rFonts w:ascii="Segoe UI" w:hAnsi="Segoe UI" w:cs="Segoe UI"/>
+          <w:color w:val="24292E"/>
+          <w:shd w:val="clear" w:color="auto" w:fill="FFFFFF"/>
+        </w:rPr>
+        <w:t>- States</w:t>
+      </w:r>
+    </w:p>
+    <w:p>
+      <w:pPr>
+        <w:rPr>
+          <w:rFonts w:ascii="Segoe UI" w:hAnsi="Segoe UI" w:cs="Segoe UI"/>
+          <w:color w:val="24292E"/>
+          <w:shd w:val="clear" w:color="auto" w:fill="FFFFFF"/>
+        </w:rPr>
+      </w:pPr>
+      <w:r>
+        <w:rPr>
+          <w:rFonts w:ascii="Segoe UI" w:hAnsi="Segoe UI" w:cs="Segoe UI"/>
+          <w:color w:val="24292E"/>
+          <w:shd w:val="clear" w:color="auto" w:fill="FFFFFF"/>
+        </w:rPr>
+        <w:tab/>
+        <w:t>- Only has the default state</w:t>
+      </w:r>
+    </w:p>
+    <w:p>
+      <w:pPr>
+        <w:rPr>
+          <w:rFonts w:ascii="Segoe UI" w:hAnsi="Segoe UI" w:cs="Segoe UI"/>
+          <w:color w:val="24292E"/>
+          <w:shd w:val="clear" w:color="auto" w:fill="FFFFFF"/>
+        </w:rPr>
+      </w:pPr>
+      <w:r>
+        <w:rPr>
+          <w:rFonts w:ascii="Segoe UI" w:hAnsi="Segoe UI" w:cs="Segoe UI"/>
+          <w:color w:val="24292E"/>
+          <w:shd w:val="clear" w:color="auto" w:fill="FFFFFF"/>
+        </w:rPr>
+        <w:t>Implementation:</w:t>
+      </w:r>
+    </w:p>
+    <w:p>
+      <w:pPr>
+        <w:rPr>
+          <w:rFonts w:ascii="Segoe UI" w:hAnsi="Segoe UI" w:cs="Segoe UI"/>
+          <w:color w:val="24292E"/>
+          <w:shd w:val="clear" w:color="auto" w:fill="FFFFFF"/>
+        </w:rPr>
+      </w:pPr>
+      <w:r>
+        <w:rPr>
+          <w:rFonts w:ascii="Segoe UI" w:hAnsi="Segoe UI" w:cs="Segoe UI"/>
+          <w:color w:val="24292E"/>
+          <w:shd w:val="clear" w:color="auto" w:fill="FFFFFF"/>
+        </w:rPr>
+        <w:lastRenderedPageBreak/>
+        <w:pict>
+          <v:shape id="_x0000_i1036" type="#_x0000_t75" style="width:467.45pt;height:206.2pt">
+            <v:imagedata r:id="rId16" o:title="Implementation"/>
+          </v:shape>
+        </w:pict>
+      </w:r>
+    </w:p>
+    <w:p>
+      <w:pPr>
+        <w:rPr>
+          <w:rFonts w:ascii="Segoe UI" w:hAnsi="Segoe UI" w:cs="Segoe UI"/>
+          <w:color w:val="24292E"/>
+          <w:shd w:val="clear" w:color="auto" w:fill="FFFFFF"/>
+        </w:rPr>
+      </w:pPr>
+      <w:r>
+        <w:rPr>
+          <w:rFonts w:ascii="Segoe UI" w:hAnsi="Segoe UI" w:cs="Segoe UI"/>
+          <w:color w:val="24292E"/>
+          <w:shd w:val="clear" w:color="auto" w:fill="FFFFFF"/>
+        </w:rPr>
+        <w:t xml:space="preserve">In this map, there are a few walls inside the path. Two are vertical and they aren’t a big problem, but the other cuts the map in 2 parts, putting difficulty to put the target into the goal. </w:t>
+      </w:r>
+    </w:p>
+    <w:p>
+      <w:pPr>
+        <w:rPr>
+          <w:rFonts w:ascii="Segoe UI" w:hAnsi="Segoe UI" w:cs="Segoe UI"/>
+          <w:color w:val="24292E"/>
+          <w:shd w:val="clear" w:color="auto" w:fill="FFFFFF"/>
         </w:rPr>
       </w:pPr>
     </w:p>

</xml_diff>